<commit_message>
Week 2 has been added
</commit_message>
<xml_diff>
--- a/notes.docx
+++ b/notes.docx
@@ -13,7 +13,7 @@
           <w:rFonts w:ascii="Times New Roman" w:eastAsia="Times New Roman" w:hAnsi="Times New Roman" w:cs="Times New Roman"/>
         </w:rPr>
       </w:pPr>
-      <w:hyperlink r:id="rId4" w:history="1">
+      <w:hyperlink r:id="rId5" w:history="1">
         <w:r>
           <w:rPr>
             <w:rFonts w:ascii="Times New Roman" w:eastAsia="Times New Roman" w:hAnsi="Times New Roman" w:cs="Times New Roman"/>
@@ -24,57 +24,200 @@
         </w:r>
       </w:hyperlink>
     </w:p>
-    <w:p>
+    <w:p/>
+    <w:p/>
+    <w:p>
+      <w:r>
+        <w:t>To view the stuff in a folder through terminal</w:t>
+      </w:r>
+    </w:p>
+    <w:p>
+      <w:r>
+        <w:t xml:space="preserve">Use… ls </w:t>
+      </w:r>
+    </w:p>
+    <w:p/>
+    <w:p>
+      <w:r>
+        <w:t>To clear the console simply type</w:t>
+      </w:r>
+    </w:p>
+    <w:p>
+      <w:r>
+        <w:t xml:space="preserve"> … clear</w:t>
+      </w:r>
+    </w:p>
+    <w:p/>
+    <w:p>
+      <w:r>
+        <w:t>While on terminal to run the code</w:t>
+      </w:r>
+      <w:r>
+        <w:t xml:space="preserve"> use</w:t>
+      </w:r>
+    </w:p>
+    <w:p>
+      <w:r>
+        <w:t>python3 before letting it run</w:t>
+      </w:r>
+    </w:p>
+    <w:p>
+      <w:r>
+        <w:t xml:space="preserve">… python3 </w:t>
+      </w:r>
+      <w:r>
+        <w:t>helloworld.py</w:t>
+      </w:r>
+    </w:p>
+    <w:p/>
+    <w:p/>
+    <w:p>
+      <w:r>
+        <w:t>1/15/20</w:t>
+      </w:r>
+    </w:p>
+    <w:p>
+      <w:r>
+        <w:t xml:space="preserve">Kali Linux </w:t>
+      </w:r>
+    </w:p>
+    <w:p>
+      <w:r>
+        <w:t>Cyber Security</w:t>
+      </w:r>
+    </w:p>
+    <w:p/>
+    <w:p>
+      <w:r>
+        <w:t>Deep learning.ai</w:t>
+      </w:r>
+    </w:p>
+    <w:p/>
+    <w:p>
+      <w:r>
+        <w:t>Hashing</w:t>
+      </w:r>
+    </w:p>
+    <w:p>
+      <w:pPr>
+        <w:pStyle w:val="ListParagraph"/>
+        <w:numPr>
+          <w:ilvl w:val="0"/>
+          <w:numId w:val="1"/>
+        </w:numPr>
+      </w:pPr>
+      <w:r>
+        <w:t>Sha-1 (Secure Hashing Algorithm)</w:t>
+      </w:r>
+    </w:p>
+    <w:p>
+      <w:pPr>
+        <w:pStyle w:val="ListParagraph"/>
+        <w:numPr>
+          <w:ilvl w:val="0"/>
+          <w:numId w:val="1"/>
+        </w:numPr>
+      </w:pPr>
+      <w:r>
+        <w:t>Sha-256</w:t>
+      </w:r>
+    </w:p>
+    <w:p>
+      <w:pPr>
+        <w:pStyle w:val="ListParagraph"/>
+        <w:numPr>
+          <w:ilvl w:val="0"/>
+          <w:numId w:val="1"/>
+        </w:numPr>
+      </w:pPr>
+      <w:r>
+        <w:t>Sha-512</w:t>
+      </w:r>
+    </w:p>
+    <w:p/>
+    <w:p>
+      <w:r>
+        <w:t>Input to HASH</w:t>
+      </w:r>
+    </w:p>
+    <w:p>
+      <w:r>
+        <w:tab/>
+        <w:t>Hash basically changes your input and make it seem like it does something different</w:t>
+      </w:r>
+    </w:p>
+    <w:p>
+      <w:r>
+        <w:tab/>
+      </w:r>
+    </w:p>
+    <w:p>
+      <w:pPr>
+        <w:ind w:left="720"/>
+      </w:pPr>
+      <w:r>
+        <w:t xml:space="preserve">The company is not checking to see your </w:t>
+      </w:r>
+      <w:proofErr w:type="gramStart"/>
+      <w:r>
+        <w:t>password</w:t>
+      </w:r>
+      <w:proofErr w:type="gramEnd"/>
+      <w:r>
+        <w:t xml:space="preserve"> but it is using HASH to see if the HASHES match</w:t>
+      </w:r>
+      <w:r>
+        <w:t xml:space="preserve"> </w:t>
+      </w:r>
+    </w:p>
+    <w:p>
+      <w:pPr>
+        <w:ind w:left="720"/>
+      </w:pPr>
+    </w:p>
+    <w:p>
+      <w:pPr>
+        <w:ind w:left="720"/>
+      </w:pPr>
+      <w:r>
+        <w:t>Hash as much as you can as a software engineer</w:t>
+      </w:r>
+    </w:p>
+    <w:p>
+      <w:pPr>
+        <w:ind w:left="720"/>
+      </w:pPr>
+    </w:p>
+    <w:p>
+      <w:pPr>
+        <w:ind w:left="720"/>
+      </w:pPr>
+      <w:r>
+        <w:t xml:space="preserve">Pw </w:t>
+      </w:r>
+      <w:r>
+        <w:sym w:font="Wingdings" w:char="F0E0"/>
+      </w:r>
+      <w:r>
+        <w:t>encrypt + SALT(</w:t>
+      </w:r>
+      <w:proofErr w:type="spellStart"/>
+      <w:r>
+        <w:t>smn</w:t>
+      </w:r>
+      <w:proofErr w:type="spellEnd"/>
+      <w:r>
+        <w:t xml:space="preserve"> like @ccny.cuny.edu) </w:t>
+      </w:r>
+      <w:r>
+        <w:sym w:font="Wingdings" w:char="F0E0"/>
+      </w:r>
+      <w:r>
+        <w:t>HASH like 50 times</w:t>
+      </w:r>
       <w:bookmarkStart w:id="0" w:name="_GoBack"/>
       <w:bookmarkEnd w:id="0"/>
     </w:p>
-    <w:p/>
-    <w:p>
-      <w:r>
-        <w:t>To view the stuff in a folder through terminal</w:t>
-      </w:r>
-    </w:p>
-    <w:p>
-      <w:r>
-        <w:t xml:space="preserve">Use… ls </w:t>
-      </w:r>
-    </w:p>
-    <w:p/>
-    <w:p>
-      <w:r>
-        <w:t>To clear the console simply type</w:t>
-      </w:r>
-    </w:p>
-    <w:p>
-      <w:r>
-        <w:t xml:space="preserve"> … clear</w:t>
-      </w:r>
-    </w:p>
-    <w:p/>
-    <w:p>
-      <w:r>
-        <w:t>While on terminal to run the code</w:t>
-      </w:r>
-      <w:r>
-        <w:t xml:space="preserve"> use</w:t>
-      </w:r>
-    </w:p>
-    <w:p>
-      <w:r>
-        <w:t>python3 before letting it run</w:t>
-      </w:r>
-    </w:p>
-    <w:p>
-      <w:r>
-        <w:t xml:space="preserve">… python3 </w:t>
-      </w:r>
-      <w:r>
-        <w:t>helloworld.py</w:t>
-      </w:r>
-    </w:p>
-    <w:p/>
-    <w:p/>
-    <w:p/>
     <w:sectPr>
       <w:pgSz w:w="12240" w:h="15840"/>
       <w:pgMar w:top="1440" w:right="1440" w:bottom="1440" w:left="1440" w:header="720" w:footer="720" w:gutter="0"/>
@@ -83,6 +226,126 @@
     </w:sectPr>
   </w:body>
 </w:document>
+</file>
+
+<file path=word/numbering.xml><?xml version="1.0" encoding="utf-8"?>
+<w:numbering xmlns:wpc="http://schemas.microsoft.com/office/word/2010/wordprocessingCanvas" xmlns:cx="http://schemas.microsoft.com/office/drawing/2014/chartex" xmlns:cx1="http://schemas.microsoft.com/office/drawing/2015/9/8/chartex" xmlns:cx2="http://schemas.microsoft.com/office/drawing/2015/10/21/chartex" xmlns:cx3="http://schemas.microsoft.com/office/drawing/2016/5/9/chartex" xmlns:cx4="http://schemas.microsoft.com/office/drawing/2016/5/10/chartex" xmlns:cx5="http://schemas.microsoft.com/office/drawing/2016/5/11/chartex" xmlns:cx6="http://schemas.microsoft.com/office/drawing/2016/5/12/chartex" xmlns:cx7="http://schemas.microsoft.com/office/drawing/2016/5/13/chartex" xmlns:cx8="http://schemas.microsoft.com/office/drawing/2016/5/14/chartex" xmlns:mc="http://schemas.openxmlformats.org/markup-compatibility/2006" xmlns:aink="http://schemas.microsoft.com/office/drawing/2016/ink" xmlns:am3d="http://schemas.microsoft.com/office/drawing/2017/model3d" xmlns:o="urn:schemas-microsoft-com:office:office" xmlns:r="http://schemas.openxmlformats.org/officeDocument/2006/relationships" xmlns:m="http://schemas.openxmlformats.org/officeDocument/2006/math" xmlns:v="urn:schemas-microsoft-com:vml" xmlns:wp14="http://schemas.microsoft.com/office/word/2010/wordprocessingDrawing" xmlns:wp="http://schemas.openxmlformats.org/drawingml/2006/wordprocessingDrawing" xmlns:w10="urn:schemas-microsoft-com:office:word" xmlns:w="http://schemas.openxmlformats.org/wordprocessingml/2006/main" xmlns:w14="http://schemas.microsoft.com/office/word/2010/wordml" xmlns:w15="http://schemas.microsoft.com/office/word/2012/wordml" xmlns:w16cid="http://schemas.microsoft.com/office/word/2016/wordml/cid" xmlns:w16se="http://schemas.microsoft.com/office/word/2015/wordml/symex" xmlns:wpg="http://schemas.microsoft.com/office/word/2010/wordprocessingGroup" xmlns:wpi="http://schemas.microsoft.com/office/word/2010/wordprocessingInk" xmlns:wne="http://schemas.microsoft.com/office/word/2006/wordml" xmlns:wps="http://schemas.microsoft.com/office/word/2010/wordprocessingShape" mc:Ignorable="w14 w15 w16se w16cid wp14">
+  <w:abstractNum w:abstractNumId="0" w15:restartNumberingAfterBreak="0">
+    <w:nsid w:val="05CE5490"/>
+    <w:multiLevelType w:val="hybridMultilevel"/>
+    <w:tmpl w:val="53F44C14"/>
+    <w:lvl w:ilvl="0" w:tplc="AF5617A4">
+      <w:numFmt w:val="bullet"/>
+      <w:lvlText w:val="-"/>
+      <w:lvlJc w:val="left"/>
+      <w:pPr>
+        <w:ind w:left="720" w:hanging="360"/>
+      </w:pPr>
+      <w:rPr>
+        <w:rFonts w:ascii="Times" w:eastAsiaTheme="minorHAnsi" w:hAnsi="Times" w:cs="Times New Roman (Body CS)" w:hint="default"/>
+      </w:rPr>
+    </w:lvl>
+    <w:lvl w:ilvl="1" w:tplc="04090003" w:tentative="1">
+      <w:start w:val="1"/>
+      <w:numFmt w:val="bullet"/>
+      <w:lvlText w:val="o"/>
+      <w:lvlJc w:val="left"/>
+      <w:pPr>
+        <w:ind w:left="1440" w:hanging="360"/>
+      </w:pPr>
+      <w:rPr>
+        <w:rFonts w:ascii="Courier New" w:hAnsi="Courier New" w:cs="Courier New" w:hint="default"/>
+      </w:rPr>
+    </w:lvl>
+    <w:lvl w:ilvl="2" w:tplc="04090005" w:tentative="1">
+      <w:start w:val="1"/>
+      <w:numFmt w:val="bullet"/>
+      <w:lvlText w:val=""/>
+      <w:lvlJc w:val="left"/>
+      <w:pPr>
+        <w:ind w:left="2160" w:hanging="360"/>
+      </w:pPr>
+      <w:rPr>
+        <w:rFonts w:ascii="Wingdings" w:hAnsi="Wingdings" w:hint="default"/>
+      </w:rPr>
+    </w:lvl>
+    <w:lvl w:ilvl="3" w:tplc="04090001" w:tentative="1">
+      <w:start w:val="1"/>
+      <w:numFmt w:val="bullet"/>
+      <w:lvlText w:val=""/>
+      <w:lvlJc w:val="left"/>
+      <w:pPr>
+        <w:ind w:left="2880" w:hanging="360"/>
+      </w:pPr>
+      <w:rPr>
+        <w:rFonts w:ascii="Symbol" w:hAnsi="Symbol" w:hint="default"/>
+      </w:rPr>
+    </w:lvl>
+    <w:lvl w:ilvl="4" w:tplc="04090003" w:tentative="1">
+      <w:start w:val="1"/>
+      <w:numFmt w:val="bullet"/>
+      <w:lvlText w:val="o"/>
+      <w:lvlJc w:val="left"/>
+      <w:pPr>
+        <w:ind w:left="3600" w:hanging="360"/>
+      </w:pPr>
+      <w:rPr>
+        <w:rFonts w:ascii="Courier New" w:hAnsi="Courier New" w:cs="Courier New" w:hint="default"/>
+      </w:rPr>
+    </w:lvl>
+    <w:lvl w:ilvl="5" w:tplc="04090005" w:tentative="1">
+      <w:start w:val="1"/>
+      <w:numFmt w:val="bullet"/>
+      <w:lvlText w:val=""/>
+      <w:lvlJc w:val="left"/>
+      <w:pPr>
+        <w:ind w:left="4320" w:hanging="360"/>
+      </w:pPr>
+      <w:rPr>
+        <w:rFonts w:ascii="Wingdings" w:hAnsi="Wingdings" w:hint="default"/>
+      </w:rPr>
+    </w:lvl>
+    <w:lvl w:ilvl="6" w:tplc="04090001" w:tentative="1">
+      <w:start w:val="1"/>
+      <w:numFmt w:val="bullet"/>
+      <w:lvlText w:val=""/>
+      <w:lvlJc w:val="left"/>
+      <w:pPr>
+        <w:ind w:left="5040" w:hanging="360"/>
+      </w:pPr>
+      <w:rPr>
+        <w:rFonts w:ascii="Symbol" w:hAnsi="Symbol" w:hint="default"/>
+      </w:rPr>
+    </w:lvl>
+    <w:lvl w:ilvl="7" w:tplc="04090003" w:tentative="1">
+      <w:start w:val="1"/>
+      <w:numFmt w:val="bullet"/>
+      <w:lvlText w:val="o"/>
+      <w:lvlJc w:val="left"/>
+      <w:pPr>
+        <w:ind w:left="5760" w:hanging="360"/>
+      </w:pPr>
+      <w:rPr>
+        <w:rFonts w:ascii="Courier New" w:hAnsi="Courier New" w:cs="Courier New" w:hint="default"/>
+      </w:rPr>
+    </w:lvl>
+    <w:lvl w:ilvl="8" w:tplc="04090005" w:tentative="1">
+      <w:start w:val="1"/>
+      <w:numFmt w:val="bullet"/>
+      <w:lvlText w:val=""/>
+      <w:lvlJc w:val="left"/>
+      <w:pPr>
+        <w:ind w:left="6480" w:hanging="360"/>
+      </w:pPr>
+      <w:rPr>
+        <w:rFonts w:ascii="Wingdings" w:hAnsi="Wingdings" w:hint="default"/>
+      </w:rPr>
+    </w:lvl>
+  </w:abstractNum>
+  <w:num w:numId="1">
+    <w:abstractNumId w:val="0"/>
+  </w:num>
+</w:numbering>
 </file>
 
 <file path=word/styles.xml><?xml version="1.0" encoding="utf-8"?>
@@ -519,6 +782,17 @@
       <w:u w:val="single"/>
     </w:rPr>
   </w:style>
+  <w:style w:type="paragraph" w:styleId="ListParagraph">
+    <w:name w:val="List Paragraph"/>
+    <w:basedOn w:val="Normal"/>
+    <w:uiPriority w:val="34"/>
+    <w:qFormat/>
+    <w:rsid w:val="00400C93"/>
+    <w:pPr>
+      <w:ind w:left="720"/>
+      <w:contextualSpacing/>
+    </w:pPr>
+  </w:style>
 </w:styles>
 </file>
 

</xml_diff>